<commit_message>
Adding Assignment 2 Files
</commit_message>
<xml_diff>
--- a/DSCI 401 Notes.docx
+++ b/DSCI 401 Notes.docx
@@ -311,6 +311,146 @@
       <w:pPr>
         <w:pStyle w:val="ListParagraph"/>
         <w:numPr>
+          <w:ilvl w:val="1"/>
+          <w:numId w:val="1"/>
+        </w:numPr>
+        <w:rPr>
+          <w:rFonts w:ascii="Lucida Sans Unicode" w:hAnsi="Lucida Sans Unicode" w:cs="Lucida Sans Unicode"/>
+          <w:b/>
+        </w:rPr>
+      </w:pPr>
+      <w:r>
+        <w:rPr>
+          <w:rFonts w:ascii="Lucida Sans Unicode" w:hAnsi="Lucida Sans Unicode" w:cs="Lucida Sans Unicode"/>
+          <w:b/>
+        </w:rPr>
+        <w:t>From sklearn.metrics import accuracy_score</w:t>
+      </w:r>
+      <w:r>
+        <w:rPr>
+          <w:rFonts w:ascii="Lucida Sans Unicode" w:hAnsi="Lucida Sans Unicode" w:cs="Lucida Sans Unicode"/>
+          <w:b/>
+        </w:rPr>
+        <w:t xml:space="preserve"> </w:t>
+      </w:r>
+      <w:r>
+        <w:rPr>
+          <w:rFonts w:ascii="Lucida Sans Unicode" w:hAnsi="Lucida Sans Unicode" w:cs="Lucida Sans Unicode"/>
+        </w:rPr>
+        <w:t>(overall correct rate of prediction)</w:t>
+      </w:r>
+    </w:p>
+    <w:p>
+      <w:pPr>
+        <w:pStyle w:val="ListParagraph"/>
+        <w:numPr>
+          <w:ilvl w:val="1"/>
+          <w:numId w:val="1"/>
+        </w:numPr>
+        <w:rPr>
+          <w:rFonts w:ascii="Lucida Sans Unicode" w:hAnsi="Lucida Sans Unicode" w:cs="Lucida Sans Unicode"/>
+          <w:b/>
+        </w:rPr>
+      </w:pPr>
+      <w:r>
+        <w:rPr>
+          <w:rFonts w:ascii="Lucida Sans Unicode" w:hAnsi="Lucida Sans Unicode" w:cs="Lucida Sans Unicode"/>
+          <w:b/>
+        </w:rPr>
+        <w:t>From sklearn.metrics import precision_score</w:t>
+      </w:r>
+    </w:p>
+    <w:p>
+      <w:pPr>
+        <w:pStyle w:val="ListParagraph"/>
+        <w:numPr>
+          <w:ilvl w:val="1"/>
+          <w:numId w:val="1"/>
+        </w:numPr>
+        <w:rPr>
+          <w:rFonts w:ascii="Lucida Sans Unicode" w:hAnsi="Lucida Sans Unicode" w:cs="Lucida Sans Unicode"/>
+          <w:b/>
+        </w:rPr>
+      </w:pPr>
+      <w:r>
+        <w:rPr>
+          <w:rFonts w:ascii="Lucida Sans Unicode" w:hAnsi="Lucida Sans Unicode" w:cs="Lucida Sans Unicode"/>
+          <w:b/>
+        </w:rPr>
+        <w:t xml:space="preserve">From sklearn.metrics import recall_score, </w:t>
+      </w:r>
+    </w:p>
+    <w:p>
+      <w:pPr>
+        <w:pStyle w:val="ListParagraph"/>
+        <w:numPr>
+          <w:ilvl w:val="1"/>
+          <w:numId w:val="1"/>
+        </w:numPr>
+        <w:rPr>
+          <w:rFonts w:ascii="Lucida Sans Unicode" w:hAnsi="Lucida Sans Unicode" w:cs="Lucida Sans Unicode"/>
+          <w:b/>
+        </w:rPr>
+      </w:pPr>
+      <w:r>
+        <w:rPr>
+          <w:rFonts w:ascii="Lucida Sans Unicode" w:hAnsi="Lucida Sans Unicode" w:cs="Lucida Sans Unicode"/>
+          <w:b/>
+        </w:rPr>
+        <w:t>From sklearn.metrics import f1_score</w:t>
+      </w:r>
+    </w:p>
+    <w:p>
+      <w:pPr>
+        <w:pStyle w:val="ListParagraph"/>
+        <w:numPr>
+          <w:ilvl w:val="1"/>
+          <w:numId w:val="1"/>
+        </w:numPr>
+        <w:rPr>
+          <w:rFonts w:ascii="Lucida Sans Unicode" w:hAnsi="Lucida Sans Unicode" w:cs="Lucida Sans Unicode"/>
+          <w:b/>
+        </w:rPr>
+      </w:pPr>
+      <w:r>
+        <w:rPr>
+          <w:rFonts w:ascii="Lucida Sans Unicode" w:hAnsi="Lucida Sans Unicode" w:cs="Lucida Sans Unicode"/>
+          <w:b/>
+        </w:rPr>
+        <w:t>From sklearn.metrics import roc_auc_score</w:t>
+      </w:r>
+    </w:p>
+    <w:p>
+      <w:pPr>
+        <w:pStyle w:val="ListParagraph"/>
+        <w:numPr>
+          <w:ilvl w:val="1"/>
+          <w:numId w:val="1"/>
+        </w:numPr>
+        <w:rPr>
+          <w:rFonts w:ascii="Lucida Sans Unicode" w:hAnsi="Lucida Sans Unicode" w:cs="Lucida Sans Unicode"/>
+          <w:b/>
+        </w:rPr>
+      </w:pPr>
+      <w:r>
+        <w:rPr>
+          <w:rFonts w:ascii="Lucida Sans Unicode" w:hAnsi="Lucida Sans Unicode" w:cs="Lucida Sans Unicode"/>
+          <w:b/>
+        </w:rPr>
+        <w:t xml:space="preserve">From sklearn.metrics import </w:t>
+      </w:r>
+      <w:r>
+        <w:rPr>
+          <w:rFonts w:ascii="Lucida Sans Unicode" w:hAnsi="Lucida Sans Unicode" w:cs="Lucida Sans Unicode"/>
+          <w:b/>
+        </w:rPr>
+        <w:t>confusion_matrix</w:t>
+      </w:r>
+    </w:p>
+    <w:p>
+      <w:pPr>
+        <w:pStyle w:val="ListParagraph"/>
+        <w:numPr>
           <w:ilvl w:val="0"/>
           <w:numId w:val="1"/>
         </w:numPr>
@@ -614,6 +754,7 @@
           <w:rFonts w:ascii="Lucida Sans Unicode" w:hAnsi="Lucida Sans Unicode" w:cs="Lucida Sans Unicode"/>
           <w:b/>
         </w:rPr>
+        <w:lastRenderedPageBreak/>
         <w:t xml:space="preserve">cars.groupby(‘cyl’)[‘mpg’].mean() </w:t>
       </w:r>
       <w:r>
@@ -777,428 +918,810 @@
           <w:rFonts w:ascii="Lucida Sans Unicode" w:hAnsi="Lucida Sans Unicode" w:cs="Lucida Sans Unicode"/>
           <w:b/>
         </w:rPr>
+        <w:t>pt1 = sns</w:t>
+      </w:r>
+      <w:r>
+        <w:rPr>
+          <w:rFonts w:ascii="Lucida Sans Unicode" w:hAnsi="Lucida Sans Unicode" w:cs="Lucida Sans Unicode"/>
+          <w:b/>
+        </w:rPr>
+        <w:t>.lmplot(x=”Angle”, y=”Distance”</w:t>
+      </w:r>
+      <w:r>
+        <w:rPr>
+          <w:rFonts w:ascii="Lucida Sans Unicode" w:hAnsi="Lucida Sans Unicode" w:cs="Lucida Sans Unicode"/>
+          <w:b/>
+        </w:rPr>
+        <w:t xml:space="preserve">, data=df, order=1, ci=None, scatter_kws={‘s’:80}) – </w:t>
+      </w:r>
+      <w:r>
+        <w:rPr>
+          <w:rFonts w:ascii="Lucida Sans Unicode" w:hAnsi="Lucida Sans Unicode" w:cs="Lucida Sans Unicode"/>
+        </w:rPr>
+        <w:t>plots linear fit of data</w:t>
+      </w:r>
+    </w:p>
+    <w:p>
+      <w:pPr>
+        <w:pStyle w:val="ListParagraph"/>
+        <w:numPr>
+          <w:ilvl w:val="0"/>
+          <w:numId w:val="1"/>
+        </w:numPr>
+        <w:rPr>
+          <w:rFonts w:ascii="Lucida Sans Unicode" w:hAnsi="Lucida Sans Unicode" w:cs="Lucida Sans Unicode"/>
+          <w:b/>
+        </w:rPr>
+      </w:pPr>
+      <w:r>
+        <w:rPr>
+          <w:rFonts w:ascii="Lucida Sans Unicode" w:hAnsi="Lucida Sans Unicode" w:cs="Lucida Sans Unicode"/>
+          <w:b/>
+        </w:rPr>
+        <w:t>pt2 = sns.</w:t>
+      </w:r>
+      <w:r>
+        <w:rPr>
+          <w:rFonts w:ascii="Lucida Sans Unicode" w:hAnsi="Lucida Sans Unicode" w:cs="Lucida Sans Unicode"/>
+          <w:b/>
+        </w:rPr>
+        <w:t>lmplot(x=”Angle”, y=”Distance”, data=df, order=2, ci=None, scatter_kws={‘s’:80})</w:t>
+      </w:r>
+      <w:r>
+        <w:rPr>
+          <w:rFonts w:ascii="Lucida Sans Unicode" w:hAnsi="Lucida Sans Unicode" w:cs="Lucida Sans Unicode"/>
+          <w:b/>
+        </w:rPr>
+        <w:t xml:space="preserve"> – </w:t>
+      </w:r>
+      <w:r>
+        <w:rPr>
+          <w:rFonts w:ascii="Lucida Sans Unicode" w:hAnsi="Lucida Sans Unicode" w:cs="Lucida Sans Unicode"/>
+        </w:rPr>
+        <w:t>quadratic fit of data</w:t>
+      </w:r>
+    </w:p>
+    <w:p>
+      <w:pPr>
+        <w:pStyle w:val="ListParagraph"/>
+        <w:numPr>
+          <w:ilvl w:val="0"/>
+          <w:numId w:val="1"/>
+        </w:numPr>
+        <w:rPr>
+          <w:rFonts w:ascii="Lucida Sans Unicode" w:hAnsi="Lucida Sans Unicode" w:cs="Lucida Sans Unicode"/>
+          <w:b/>
+        </w:rPr>
+      </w:pPr>
+      <w:r>
+        <w:rPr>
+          <w:rFonts w:ascii="Lucida Sans Unicode" w:hAnsi="Lucida Sans Unicode" w:cs="Lucida Sans Unicode"/>
+          <w:b/>
+        </w:rPr>
+        <w:t xml:space="preserve">quad = PolynomialFeatures(degree = 2) – </w:t>
+      </w:r>
+      <w:r>
+        <w:rPr>
+          <w:rFonts w:ascii="Lucida Sans Unicode" w:hAnsi="Lucida Sans Unicode" w:cs="Lucida Sans Unicode"/>
+        </w:rPr>
+        <w:t>creates quadratic model</w:t>
+      </w:r>
+    </w:p>
+    <w:p>
+      <w:pPr>
+        <w:pStyle w:val="ListParagraph"/>
+        <w:numPr>
+          <w:ilvl w:val="0"/>
+          <w:numId w:val="1"/>
+        </w:numPr>
+        <w:rPr>
+          <w:rFonts w:ascii="Lucida Sans Unicode" w:hAnsi="Lucida Sans Unicode" w:cs="Lucida Sans Unicode"/>
+          <w:b/>
+        </w:rPr>
+      </w:pPr>
+      <w:r>
+        <w:rPr>
+          <w:rFonts w:ascii="Lucida Sans Unicode" w:hAnsi="Lucida Sans Unicode" w:cs="Lucida Sans Unicode"/>
+          <w:b/>
+        </w:rPr>
+        <w:t>data_x2 = quad</w:t>
+      </w:r>
+      <w:r>
+        <w:rPr>
+          <w:rFonts w:ascii="Lucida Sans Unicode" w:hAnsi="Lucida Sans Unicode" w:cs="Lucida Sans Unicode"/>
+          <w:b/>
+        </w:rPr>
+        <w:t>.fit_transform</w:t>
+      </w:r>
+      <w:r>
+        <w:rPr>
+          <w:rFonts w:ascii="Lucida Sans Unicode" w:hAnsi="Lucida Sans Unicode" w:cs="Lucida Sans Unicode"/>
+          <w:b/>
+        </w:rPr>
+        <w:t xml:space="preserve">(data_x) – </w:t>
+      </w:r>
+      <w:r>
+        <w:rPr>
+          <w:rFonts w:ascii="Lucida Sans Unicode" w:hAnsi="Lucida Sans Unicode" w:cs="Lucida Sans Unicode"/>
+        </w:rPr>
+        <w:t>creates quadratic fit of data</w:t>
+      </w:r>
+    </w:p>
+    <w:p>
+      <w:pPr>
+        <w:pStyle w:val="ListParagraph"/>
+        <w:numPr>
+          <w:ilvl w:val="0"/>
+          <w:numId w:val="1"/>
+        </w:numPr>
+        <w:rPr>
+          <w:rFonts w:ascii="Lucida Sans Unicode" w:hAnsi="Lucida Sans Unicode" w:cs="Lucida Sans Unicode"/>
+          <w:b/>
+        </w:rPr>
+      </w:pPr>
+      <w:r>
+        <w:rPr>
+          <w:rFonts w:ascii="Lucida Sans Unicode" w:hAnsi="Lucida Sans Unicode" w:cs="Lucida Sans Unicode"/>
+          <w:b/>
+        </w:rPr>
+        <w:t xml:space="preserve">x_train, x_test, y_train, y_test = </w:t>
+      </w:r>
+      <w:r>
+        <w:rPr>
+          <w:rFonts w:ascii="Lucida Sans Unicode" w:hAnsi="Lucida Sans Unicode" w:cs="Lucida Sans Unicode"/>
+          <w:b/>
+        </w:rPr>
+        <w:t>train_test_split(data_x, data_</w:t>
+      </w:r>
+      <w:r>
+        <w:rPr>
+          <w:rFonts w:ascii="Lucida Sans Unicode" w:hAnsi="Lucida Sans Unicode" w:cs="Lucida Sans Unicode"/>
+          <w:b/>
+          <w:highlight w:val="yellow"/>
+        </w:rPr>
+        <w:t>y</w:t>
+      </w:r>
+      <w:r>
+        <w:rPr>
+          <w:rFonts w:ascii="Lucida Sans Unicode" w:hAnsi="Lucida Sans Unicode" w:cs="Lucida Sans Unicode"/>
+          <w:b/>
+        </w:rPr>
+        <w:t>, test_size = .2, random_state=4)</w:t>
+      </w:r>
+      <w:r>
+        <w:rPr>
+          <w:rFonts w:ascii="Lucida Sans Unicode" w:hAnsi="Lucida Sans Unicode" w:cs="Lucida Sans Unicode"/>
+          <w:b/>
+        </w:rPr>
+        <w:t xml:space="preserve"> </w:t>
+      </w:r>
+      <w:r>
+        <w:rPr>
+          <w:rFonts w:ascii="Lucida Sans Unicode" w:hAnsi="Lucida Sans Unicode" w:cs="Lucida Sans Unicode"/>
+        </w:rPr>
+        <w:t>– sets training data and test data</w:t>
+      </w:r>
+    </w:p>
+    <w:p>
+      <w:pPr>
+        <w:pStyle w:val="ListParagraph"/>
+        <w:numPr>
+          <w:ilvl w:val="0"/>
+          <w:numId w:val="1"/>
+        </w:numPr>
+        <w:rPr>
+          <w:rFonts w:ascii="Lucida Sans Unicode" w:hAnsi="Lucida Sans Unicode" w:cs="Lucida Sans Unicode"/>
+          <w:b/>
+        </w:rPr>
+      </w:pPr>
+      <w:r>
+        <w:rPr>
+          <w:rFonts w:ascii="Lucida Sans Unicode" w:hAnsi="Lucida Sans Unicode" w:cs="Lucida Sans Unicode"/>
+          <w:b/>
+        </w:rPr>
+        <w:t>linear_mod = linear_model.LinearRegression()</w:t>
+      </w:r>
+      <w:r>
+        <w:rPr>
+          <w:rFonts w:ascii="Lucida Sans Unicode" w:hAnsi="Lucida Sans Unicode" w:cs="Lucida Sans Unicode"/>
+          <w:b/>
+        </w:rPr>
+        <w:t xml:space="preserve"> </w:t>
+      </w:r>
+      <w:r>
+        <w:rPr>
+          <w:rFonts w:ascii="Lucida Sans Unicode" w:hAnsi="Lucida Sans Unicode" w:cs="Lucida Sans Unicode"/>
+        </w:rPr>
+        <w:t>– create empty model</w:t>
+      </w:r>
+    </w:p>
+    <w:p>
+      <w:pPr>
+        <w:pStyle w:val="ListParagraph"/>
+        <w:numPr>
+          <w:ilvl w:val="0"/>
+          <w:numId w:val="1"/>
+        </w:numPr>
+        <w:rPr>
+          <w:rFonts w:ascii="Lucida Sans Unicode" w:hAnsi="Lucida Sans Unicode" w:cs="Lucida Sans Unicode"/>
+          <w:b/>
+        </w:rPr>
+      </w:pPr>
+      <w:r>
+        <w:rPr>
+          <w:rFonts w:ascii="Lucida Sans Unicode" w:hAnsi="Lucida Sans Unicode" w:cs="Lucida Sans Unicode"/>
+          <w:b/>
+        </w:rPr>
+        <w:t xml:space="preserve">linear_mod.fit(x_train, y_train) – </w:t>
+      </w:r>
+      <w:r>
+        <w:rPr>
+          <w:rFonts w:ascii="Lucida Sans Unicode" w:hAnsi="Lucida Sans Unicode" w:cs="Lucida Sans Unicode"/>
+        </w:rPr>
+        <w:t>fit model to data</w:t>
+      </w:r>
+    </w:p>
+    <w:p>
+      <w:pPr>
+        <w:pStyle w:val="ListParagraph"/>
+        <w:numPr>
+          <w:ilvl w:val="0"/>
+          <w:numId w:val="1"/>
+        </w:numPr>
+        <w:rPr>
+          <w:rFonts w:ascii="Lucida Sans Unicode" w:hAnsi="Lucida Sans Unicode" w:cs="Lucida Sans Unicode"/>
+          <w:b/>
+        </w:rPr>
+      </w:pPr>
+      <w:r>
+        <w:rPr>
+          <w:rFonts w:ascii="Lucida Sans Unicode" w:hAnsi="Lucida Sans Unicode" w:cs="Lucida Sans Unicode"/>
+          <w:b/>
+        </w:rPr>
+        <w:t>preds = linear_mod</w:t>
+      </w:r>
+      <w:r>
+        <w:rPr>
+          <w:rFonts w:ascii="Lucida Sans Unicode" w:hAnsi="Lucida Sans Unicode" w:cs="Lucida Sans Unicode"/>
+          <w:b/>
+        </w:rPr>
+        <w:t>.predict(x_test)</w:t>
+      </w:r>
+      <w:r>
+        <w:rPr>
+          <w:rFonts w:ascii="Lucida Sans Unicode" w:hAnsi="Lucida Sans Unicode" w:cs="Lucida Sans Unicode"/>
+          <w:b/>
+        </w:rPr>
+        <w:t xml:space="preserve"> – </w:t>
+      </w:r>
+      <w:r>
+        <w:rPr>
+          <w:rFonts w:ascii="Lucida Sans Unicode" w:hAnsi="Lucida Sans Unicode" w:cs="Lucida Sans Unicode"/>
+        </w:rPr>
+        <w:t>generate predictions</w:t>
+      </w:r>
+    </w:p>
+    <w:p>
+      <w:pPr>
+        <w:pStyle w:val="ListParagraph"/>
+        <w:numPr>
+          <w:ilvl w:val="0"/>
+          <w:numId w:val="1"/>
+        </w:numPr>
+        <w:rPr>
+          <w:rFonts w:ascii="Lucida Sans Unicode" w:hAnsi="Lucida Sans Unicode" w:cs="Lucida Sans Unicode"/>
+          <w:b/>
+        </w:rPr>
+      </w:pPr>
+      <w:r>
+        <w:rPr>
+          <w:rFonts w:ascii="Lucida Sans Unicode" w:hAnsi="Lucida Sans Unicode" w:cs="Lucida Sans Unicode"/>
+          <w:b/>
+        </w:rPr>
+        <w:t>print(str(r2_score(y_test, preds)) –</w:t>
+      </w:r>
+      <w:r>
+        <w:rPr>
+          <w:rFonts w:ascii="Lucida Sans Unicode" w:hAnsi="Lucida Sans Unicode" w:cs="Lucida Sans Unicode"/>
+        </w:rPr>
+        <w:t xml:space="preserve"> print r2 score</w:t>
+      </w:r>
+    </w:p>
+    <w:p>
+      <w:pPr>
+        <w:pStyle w:val="ListParagraph"/>
+        <w:numPr>
+          <w:ilvl w:val="0"/>
+          <w:numId w:val="1"/>
+        </w:numPr>
+        <w:rPr>
+          <w:rFonts w:ascii="Lucida Sans Unicode" w:hAnsi="Lucida Sans Unicode" w:cs="Lucida Sans Unicode"/>
+        </w:rPr>
+      </w:pPr>
+      <w:r>
+        <w:rPr>
+          <w:rFonts w:ascii="Lucida Sans Unicode" w:hAnsi="Lucida Sans Unicode" w:cs="Lucida Sans Unicode"/>
+          <w:b/>
+        </w:rPr>
+        <w:t xml:space="preserve">features = list(df) </w:t>
+      </w:r>
+      <w:r>
+        <w:rPr>
+          <w:rFonts w:ascii="Lucida Sans Unicode" w:hAnsi="Lucida Sans Unicode" w:cs="Lucida Sans Unicode"/>
+          <w:b/>
+        </w:rPr>
+        <w:t>–</w:t>
+      </w:r>
+      <w:r>
+        <w:rPr>
+          <w:rFonts w:ascii="Lucida Sans Unicode" w:hAnsi="Lucida Sans Unicode" w:cs="Lucida Sans Unicode"/>
+          <w:b/>
+        </w:rPr>
+        <w:t xml:space="preserve"> </w:t>
+      </w:r>
+      <w:r>
+        <w:rPr>
+          <w:rFonts w:ascii="Lucida Sans Unicode" w:hAnsi="Lucida Sans Unicode" w:cs="Lucida Sans Unicode"/>
+        </w:rPr>
+        <w:t>column names</w:t>
+      </w:r>
+    </w:p>
+    <w:p>
+      <w:pPr>
+        <w:pStyle w:val="ListParagraph"/>
+        <w:numPr>
+          <w:ilvl w:val="0"/>
+          <w:numId w:val="1"/>
+        </w:numPr>
+        <w:rPr>
+          <w:rFonts w:ascii="Lucida Sans Unicode" w:hAnsi="Lucida Sans Unicode" w:cs="Lucida Sans Unicode"/>
+          <w:b/>
+        </w:rPr>
+      </w:pPr>
+      <w:r>
+        <w:rPr>
+          <w:rFonts w:ascii="Lucida Sans Unicode" w:hAnsi="Lucida Sans Unicode" w:cs="Lucida Sans Unicode"/>
+          <w:b/>
+        </w:rPr>
+        <w:t>del df[‘State’] –</w:t>
+      </w:r>
+      <w:r>
+        <w:rPr>
+          <w:rFonts w:ascii="Lucida Sans Unicode" w:hAnsi="Lucida Sans Unicode" w:cs="Lucida Sans Unicode"/>
+        </w:rPr>
+        <w:t xml:space="preserve"> remove column</w:t>
+      </w:r>
+    </w:p>
+    <w:p>
+      <w:pPr>
+        <w:pStyle w:val="ListParagraph"/>
+        <w:numPr>
+          <w:ilvl w:val="0"/>
+          <w:numId w:val="1"/>
+        </w:numPr>
+        <w:rPr>
+          <w:rFonts w:ascii="Lucida Sans Unicode" w:hAnsi="Lucida Sans Unicode" w:cs="Lucida Sans Unicode"/>
+          <w:b/>
+        </w:rPr>
+      </w:pPr>
+      <w:r>
+        <w:rPr>
+          <w:rFonts w:ascii="Lucida Sans Unicode" w:hAnsi="Lucida Sans Unicode" w:cs="Lucida Sans Unicode"/>
+          <w:b/>
+        </w:rPr>
+        <w:t>features.remove(‘Bush%’) –</w:t>
+      </w:r>
+      <w:r>
+        <w:rPr>
+          <w:rFonts w:ascii="Lucida Sans Unicode" w:hAnsi="Lucida Sans Unicode" w:cs="Lucida Sans Unicode"/>
+        </w:rPr>
+        <w:t xml:space="preserve"> remove y variable from features</w:t>
+      </w:r>
+    </w:p>
+    <w:p>
+      <w:pPr>
+        <w:pStyle w:val="ListParagraph"/>
+        <w:numPr>
+          <w:ilvl w:val="0"/>
+          <w:numId w:val="1"/>
+        </w:numPr>
+        <w:rPr>
+          <w:rFonts w:ascii="Lucida Sans Unicode" w:hAnsi="Lucida Sans Unicode" w:cs="Lucida Sans Unicode"/>
+          <w:b/>
+        </w:rPr>
+      </w:pPr>
+      <w:r>
+        <w:rPr>
+          <w:rFonts w:ascii="Lucida Sans Unicode" w:hAnsi="Lucida Sans Unicode" w:cs="Lucida Sans Unicode"/>
+          <w:b/>
+        </w:rPr>
+        <w:t>d</w:t>
+      </w:r>
+      <w:r>
+        <w:rPr>
+          <w:rFonts w:ascii="Lucida Sans Unicode" w:hAnsi="Lucida Sans Unicode" w:cs="Lucida Sans Unicode"/>
+          <w:b/>
+        </w:rPr>
+        <w:t>df2 = pd.get_dummies(df, columns = [‘Region’])</w:t>
+      </w:r>
+    </w:p>
+    <w:p>
+      <w:pPr>
+        <w:pStyle w:val="ListParagraph"/>
+        <w:numPr>
+          <w:ilvl w:val="0"/>
+          <w:numId w:val="1"/>
+        </w:numPr>
+        <w:rPr>
+          <w:rFonts w:ascii="Lucida Sans Unicode" w:hAnsi="Lucida Sans Unicode" w:cs="Lucida Sans Unicode"/>
+          <w:b/>
+        </w:rPr>
+      </w:pPr>
+      <w:r>
+        <w:rPr>
+          <w:rFonts w:ascii="Lucida Sans Unicode" w:hAnsi="Lucida Sans Unicode" w:cs="Lucida Sans Unicode"/>
+          <w:b/>
+        </w:rPr>
+        <w:t>lasso_mod = linear_model.Lasso(alpha = a, normalize=True, fit_intercept=True)</w:t>
+      </w:r>
+    </w:p>
+    <w:p>
+      <w:pPr>
+        <w:pStyle w:val="ListParagraph"/>
+        <w:numPr>
+          <w:ilvl w:val="0"/>
+          <w:numId w:val="1"/>
+        </w:numPr>
+        <w:rPr>
+          <w:rFonts w:ascii="Lucida Sans Unicode" w:hAnsi="Lucida Sans Unicode" w:cs="Lucida Sans Unicode"/>
+          <w:b/>
+        </w:rPr>
+      </w:pPr>
+      <w:r>
+        <w:rPr>
+          <w:rFonts w:ascii="Lucida Sans Unicode" w:hAnsi="Lucida Sans Unicode" w:cs="Lucida Sans Unicode"/>
+          <w:b/>
+        </w:rPr>
+        <w:t xml:space="preserve">mod = linear_model.LogisticRegression() – </w:t>
+      </w:r>
+      <w:r>
+        <w:rPr>
+          <w:rFonts w:ascii="Lucida Sans Unicode" w:hAnsi="Lucida Sans Unicode" w:cs="Lucida Sans Unicode"/>
+        </w:rPr>
+        <w:t>can use C=&lt;val&gt; to regularize</w:t>
+      </w:r>
+    </w:p>
+    <w:p>
+      <w:pPr>
+        <w:pStyle w:val="ListParagraph"/>
+        <w:numPr>
+          <w:ilvl w:val="0"/>
+          <w:numId w:val="1"/>
+        </w:numPr>
+        <w:rPr>
+          <w:rFonts w:ascii="Lucida Sans Unicode" w:hAnsi="Lucida Sans Unicode" w:cs="Lucida Sans Unicode"/>
+          <w:b/>
+        </w:rPr>
+      </w:pPr>
+      <w:r>
+        <w:rPr>
+          <w:rFonts w:ascii="Lucida Sans Unicode" w:hAnsi="Lucida Sans Unicode" w:cs="Lucida Sans Unicode"/>
+          <w:b/>
+        </w:rPr>
+        <w:t>pred_probs = mod.predict_proba(x_test)</w:t>
+      </w:r>
+    </w:p>
+    <w:p>
+      <w:pPr>
+        <w:pStyle w:val="ListParagraph"/>
+        <w:numPr>
+          <w:ilvl w:val="0"/>
+          <w:numId w:val="1"/>
+        </w:numPr>
+        <w:rPr>
+          <w:rFonts w:ascii="Lucida Sans Unicode" w:hAnsi="Lucida Sans Unicode" w:cs="Lucida Sans Unicode"/>
+          <w:b/>
+        </w:rPr>
+      </w:pPr>
+      <w:r>
+        <w:rPr>
+          <w:rFonts w:ascii="Lucida Sans Unicode" w:hAnsi="Lucida Sans Unicode" w:cs="Lucida Sans Unicode"/>
+          <w:b/>
+        </w:rPr>
+        <w:t>prob_pos = pred_probs.transpose()[1]</w:t>
+      </w:r>
+    </w:p>
+    <w:p>
+      <w:pPr>
+        <w:pStyle w:val="ListParagraph"/>
+        <w:numPr>
+          <w:ilvl w:val="0"/>
+          <w:numId w:val="1"/>
+        </w:numPr>
+        <w:rPr>
+          <w:rFonts w:ascii="Lucida Sans Unicode" w:hAnsi="Lucida Sans Unicode" w:cs="Lucida Sans Unicode"/>
+          <w:b/>
+        </w:rPr>
+      </w:pPr>
+      <w:r>
+        <w:rPr>
+          <w:rFonts w:ascii="Lucida Sans Unicode" w:hAnsi="Lucida Sans Unicode" w:cs="Lucida Sans Unicode"/>
+          <w:b/>
+        </w:rPr>
+        <w:t>prob_neg = pred_probs.transpose()[0]</w:t>
+      </w:r>
+    </w:p>
+    <w:p>
+      <w:pPr>
+        <w:pStyle w:val="ListParagraph"/>
+        <w:numPr>
+          <w:ilvl w:val="0"/>
+          <w:numId w:val="1"/>
+        </w:numPr>
+        <w:rPr>
+          <w:rFonts w:ascii="Lucida Sans Unicode" w:hAnsi="Lucida Sans Unicode" w:cs="Lucida Sans Unicode"/>
+          <w:b/>
+        </w:rPr>
+      </w:pPr>
+      <w:r>
+        <w:rPr>
+          <w:rFonts w:ascii="Lucida Sans Unicode" w:hAnsi="Lucida Sans Unicode" w:cs="Lucida Sans Unicode"/>
+          <w:b/>
+        </w:rPr>
+        <w:t>pred_df = pd.DataFrame({‘Actual’: y_test, ‘Predicted Class’: preds, ‘P(0)’: prob_neg, ‘P(1):prob_pos})</w:t>
+      </w:r>
+    </w:p>
+    <w:p>
+      <w:pPr>
+        <w:pStyle w:val="ListParagraph"/>
+        <w:numPr>
+          <w:ilvl w:val="0"/>
+          <w:numId w:val="1"/>
+        </w:numPr>
+        <w:rPr>
+          <w:rFonts w:ascii="Lucida Sans Unicode" w:hAnsi="Lucida Sans Unicode" w:cs="Lucida Sans Unicode"/>
+          <w:b/>
+        </w:rPr>
+      </w:pPr>
+      <w:r>
+        <w:rPr>
+          <w:rFonts w:ascii="Lucida Sans Unicode" w:hAnsi="Lucida Sans Unicode" w:cs="Lucida Sans Unicode"/>
+          <w:b/>
+        </w:rPr>
+        <w:t>accuracy_score(y_test, preds)</w:t>
+      </w:r>
+    </w:p>
+    <w:p>
+      <w:pPr>
+        <w:pStyle w:val="ListParagraph"/>
+        <w:numPr>
+          <w:ilvl w:val="0"/>
+          <w:numId w:val="1"/>
+        </w:numPr>
+        <w:rPr>
+          <w:rFonts w:ascii="Lucida Sans Unicode" w:hAnsi="Lucida Sans Unicode" w:cs="Lucida Sans Unicode"/>
+          <w:b/>
+        </w:rPr>
+      </w:pPr>
+      <w:r>
+        <w:rPr>
+          <w:rFonts w:ascii="Lucida Sans Unicode" w:hAnsi="Lucida Sans Unicode" w:cs="Lucida Sans Unicode"/>
+          <w:b/>
+        </w:rPr>
+        <w:t xml:space="preserve">precision_score(y_test, preds) – </w:t>
+      </w:r>
+      <w:r>
+        <w:rPr>
+          <w:rFonts w:ascii="Lucida Sans Unicode" w:hAnsi="Lucida Sans Unicode" w:cs="Lucida Sans Unicode"/>
+        </w:rPr>
+        <w:t>call it 1, it really is 1</w:t>
+      </w:r>
+    </w:p>
+    <w:p>
+      <w:pPr>
+        <w:pStyle w:val="ListParagraph"/>
+        <w:numPr>
+          <w:ilvl w:val="0"/>
+          <w:numId w:val="1"/>
+        </w:numPr>
+        <w:rPr>
+          <w:rFonts w:ascii="Lucida Sans Unicode" w:hAnsi="Lucida Sans Unicode" w:cs="Lucida Sans Unicode"/>
+          <w:b/>
+        </w:rPr>
+      </w:pPr>
+      <w:r>
+        <w:rPr>
+          <w:rFonts w:ascii="Lucida Sans Unicode" w:hAnsi="Lucida Sans Unicode" w:cs="Lucida Sans Unicode"/>
+          <w:b/>
+        </w:rPr>
+        <w:t xml:space="preserve">recall_score(y_test, preds) – </w:t>
+      </w:r>
+      <w:r>
+        <w:rPr>
+          <w:rFonts w:ascii="Lucida Sans Unicode" w:hAnsi="Lucida Sans Unicode" w:cs="Lucida Sans Unicode"/>
+        </w:rPr>
+        <w:t>failing to call 1’s actually 1’s</w:t>
+      </w:r>
+    </w:p>
+    <w:p>
+      <w:pPr>
+        <w:pStyle w:val="ListParagraph"/>
+        <w:numPr>
+          <w:ilvl w:val="0"/>
+          <w:numId w:val="1"/>
+        </w:numPr>
+        <w:rPr>
+          <w:rFonts w:ascii="Lucida Sans Unicode" w:hAnsi="Lucida Sans Unicode" w:cs="Lucida Sans Unicode"/>
+          <w:b/>
+        </w:rPr>
+      </w:pPr>
+      <w:r>
+        <w:rPr>
+          <w:rFonts w:ascii="Lucida Sans Unicode" w:hAnsi="Lucida Sans Unicode" w:cs="Lucida Sans Unicode"/>
+          <w:b/>
+        </w:rPr>
+        <w:t xml:space="preserve">f1_score(y_test, preds)) – </w:t>
+      </w:r>
+      <w:r>
+        <w:rPr>
+          <w:rFonts w:ascii="Lucida Sans Unicode" w:hAnsi="Lucida Sans Unicode" w:cs="Lucida Sans Unicode"/>
+        </w:rPr>
+        <w:t>combine precision and recall</w:t>
+      </w:r>
+    </w:p>
+    <w:p>
+      <w:pPr>
+        <w:pStyle w:val="ListParagraph"/>
+        <w:numPr>
+          <w:ilvl w:val="0"/>
+          <w:numId w:val="1"/>
+        </w:numPr>
+        <w:rPr>
+          <w:rFonts w:ascii="Lucida Sans Unicode" w:hAnsi="Lucida Sans Unicode" w:cs="Lucida Sans Unicode"/>
+          <w:b/>
+        </w:rPr>
+      </w:pPr>
+      <w:r>
+        <w:rPr>
+          <w:rFonts w:ascii="Lucida Sans Unicode" w:hAnsi="Lucida Sans Unicode" w:cs="Lucida Sans Unicode"/>
+          <w:b/>
+        </w:rPr>
         <w:lastRenderedPageBreak/>
-        <w:t>pt1 = sns</w:t>
-      </w:r>
-      <w:r>
-        <w:rPr>
-          <w:rFonts w:ascii="Lucida Sans Unicode" w:hAnsi="Lucida Sans Unicode" w:cs="Lucida Sans Unicode"/>
-          <w:b/>
-        </w:rPr>
-        <w:t>.lmplot(x=”Angle”, y=”Distance”</w:t>
-      </w:r>
-      <w:r>
-        <w:rPr>
-          <w:rFonts w:ascii="Lucida Sans Unicode" w:hAnsi="Lucida Sans Unicode" w:cs="Lucida Sans Unicode"/>
-          <w:b/>
-        </w:rPr>
-        <w:t xml:space="preserve">, data=df, order=1, ci=None, scatter_kws={‘s’:80}) – </w:t>
-      </w:r>
-      <w:r>
-        <w:rPr>
-          <w:rFonts w:ascii="Lucida Sans Unicode" w:hAnsi="Lucida Sans Unicode" w:cs="Lucida Sans Unicode"/>
-        </w:rPr>
-        <w:t>plots linear fit of data</w:t>
-      </w:r>
-    </w:p>
-    <w:p>
-      <w:pPr>
-        <w:pStyle w:val="ListParagraph"/>
-        <w:numPr>
-          <w:ilvl w:val="0"/>
-          <w:numId w:val="1"/>
-        </w:numPr>
-        <w:rPr>
-          <w:rFonts w:ascii="Lucida Sans Unicode" w:hAnsi="Lucida Sans Unicode" w:cs="Lucida Sans Unicode"/>
-          <w:b/>
-        </w:rPr>
-      </w:pPr>
-      <w:r>
-        <w:rPr>
-          <w:rFonts w:ascii="Lucida Sans Unicode" w:hAnsi="Lucida Sans Unicode" w:cs="Lucida Sans Unicode"/>
-          <w:b/>
-        </w:rPr>
-        <w:t>pt2 = sns.</w:t>
-      </w:r>
-      <w:r>
-        <w:rPr>
-          <w:rFonts w:ascii="Lucida Sans Unicode" w:hAnsi="Lucida Sans Unicode" w:cs="Lucida Sans Unicode"/>
-          <w:b/>
-        </w:rPr>
-        <w:t>lmplot(x=”Angle”, y=”Distance”, data=df, order=2, ci=None, scatter_kws={‘s’:80})</w:t>
-      </w:r>
-      <w:r>
-        <w:rPr>
-          <w:rFonts w:ascii="Lucida Sans Unicode" w:hAnsi="Lucida Sans Unicode" w:cs="Lucida Sans Unicode"/>
-          <w:b/>
-        </w:rPr>
-        <w:t xml:space="preserve"> – </w:t>
-      </w:r>
-      <w:r>
-        <w:rPr>
-          <w:rFonts w:ascii="Lucida Sans Unicode" w:hAnsi="Lucida Sans Unicode" w:cs="Lucida Sans Unicode"/>
-        </w:rPr>
-        <w:t>quadratic fit of data</w:t>
-      </w:r>
-    </w:p>
-    <w:p>
-      <w:pPr>
-        <w:pStyle w:val="ListParagraph"/>
-        <w:numPr>
-          <w:ilvl w:val="0"/>
-          <w:numId w:val="1"/>
-        </w:numPr>
-        <w:rPr>
-          <w:rFonts w:ascii="Lucida Sans Unicode" w:hAnsi="Lucida Sans Unicode" w:cs="Lucida Sans Unicode"/>
-          <w:b/>
-        </w:rPr>
-      </w:pPr>
-      <w:r>
-        <w:rPr>
-          <w:rFonts w:ascii="Lucida Sans Unicode" w:hAnsi="Lucida Sans Unicode" w:cs="Lucida Sans Unicode"/>
-          <w:b/>
-        </w:rPr>
-        <w:t xml:space="preserve">quad = PolynomialFeatures(degree = 2) – </w:t>
-      </w:r>
-      <w:r>
-        <w:rPr>
-          <w:rFonts w:ascii="Lucida Sans Unicode" w:hAnsi="Lucida Sans Unicode" w:cs="Lucida Sans Unicode"/>
-        </w:rPr>
-        <w:t>creates quadratic model</w:t>
-      </w:r>
-    </w:p>
-    <w:p>
-      <w:pPr>
-        <w:pStyle w:val="ListParagraph"/>
-        <w:numPr>
-          <w:ilvl w:val="0"/>
-          <w:numId w:val="1"/>
-        </w:numPr>
-        <w:rPr>
-          <w:rFonts w:ascii="Lucida Sans Unicode" w:hAnsi="Lucida Sans Unicode" w:cs="Lucida Sans Unicode"/>
-          <w:b/>
-        </w:rPr>
-      </w:pPr>
-      <w:r>
-        <w:rPr>
-          <w:rFonts w:ascii="Lucida Sans Unicode" w:hAnsi="Lucida Sans Unicode" w:cs="Lucida Sans Unicode"/>
-          <w:b/>
-        </w:rPr>
-        <w:t>data_x2 = quad</w:t>
-      </w:r>
-      <w:r>
-        <w:rPr>
-          <w:rFonts w:ascii="Lucida Sans Unicode" w:hAnsi="Lucida Sans Unicode" w:cs="Lucida Sans Unicode"/>
-          <w:b/>
-        </w:rPr>
-        <w:t>.fit_transform</w:t>
-      </w:r>
-      <w:r>
-        <w:rPr>
-          <w:rFonts w:ascii="Lucida Sans Unicode" w:hAnsi="Lucida Sans Unicode" w:cs="Lucida Sans Unicode"/>
-          <w:b/>
-        </w:rPr>
-        <w:t xml:space="preserve">(data_x) – </w:t>
-      </w:r>
-      <w:r>
-        <w:rPr>
-          <w:rFonts w:ascii="Lucida Sans Unicode" w:hAnsi="Lucida Sans Unicode" w:cs="Lucida Sans Unicode"/>
-        </w:rPr>
-        <w:t>creates quadratic fit of data</w:t>
-      </w:r>
-    </w:p>
-    <w:p>
-      <w:pPr>
-        <w:pStyle w:val="ListParagraph"/>
-        <w:numPr>
-          <w:ilvl w:val="0"/>
-          <w:numId w:val="1"/>
-        </w:numPr>
-        <w:rPr>
-          <w:rFonts w:ascii="Lucida Sans Unicode" w:hAnsi="Lucida Sans Unicode" w:cs="Lucida Sans Unicode"/>
-          <w:b/>
-        </w:rPr>
-      </w:pPr>
-      <w:r>
-        <w:rPr>
-          <w:rFonts w:ascii="Lucida Sans Unicode" w:hAnsi="Lucida Sans Unicode" w:cs="Lucida Sans Unicode"/>
-          <w:b/>
-        </w:rPr>
-        <w:t xml:space="preserve">x_train, x_test, y_train, y_test = </w:t>
-      </w:r>
-      <w:r>
-        <w:rPr>
-          <w:rFonts w:ascii="Lucida Sans Unicode" w:hAnsi="Lucida Sans Unicode" w:cs="Lucida Sans Unicode"/>
-          <w:b/>
-        </w:rPr>
-        <w:t>train_test_split(data_x, data_</w:t>
-      </w:r>
-      <w:r>
-        <w:rPr>
-          <w:rFonts w:ascii="Lucida Sans Unicode" w:hAnsi="Lucida Sans Unicode" w:cs="Lucida Sans Unicode"/>
-          <w:b/>
-          <w:highlight w:val="yellow"/>
-        </w:rPr>
-        <w:t>y</w:t>
-      </w:r>
-      <w:r>
-        <w:rPr>
-          <w:rFonts w:ascii="Lucida Sans Unicode" w:hAnsi="Lucida Sans Unicode" w:cs="Lucida Sans Unicode"/>
-          <w:b/>
-        </w:rPr>
-        <w:t>, test_size = .2, random_state=4)</w:t>
-      </w:r>
-      <w:r>
-        <w:rPr>
-          <w:rFonts w:ascii="Lucida Sans Unicode" w:hAnsi="Lucida Sans Unicode" w:cs="Lucida Sans Unicode"/>
-          <w:b/>
-        </w:rPr>
-        <w:t xml:space="preserve"> </w:t>
-      </w:r>
-      <w:r>
-        <w:rPr>
-          <w:rFonts w:ascii="Lucida Sans Unicode" w:hAnsi="Lucida Sans Unicode" w:cs="Lucida Sans Unicode"/>
-        </w:rPr>
-        <w:t>– sets training data and test data</w:t>
-      </w:r>
-    </w:p>
-    <w:p>
-      <w:pPr>
-        <w:pStyle w:val="ListParagraph"/>
-        <w:numPr>
-          <w:ilvl w:val="0"/>
-          <w:numId w:val="1"/>
-        </w:numPr>
-        <w:rPr>
-          <w:rFonts w:ascii="Lucida Sans Unicode" w:hAnsi="Lucida Sans Unicode" w:cs="Lucida Sans Unicode"/>
-          <w:b/>
-        </w:rPr>
-      </w:pPr>
-      <w:r>
-        <w:rPr>
-          <w:rFonts w:ascii="Lucida Sans Unicode" w:hAnsi="Lucida Sans Unicode" w:cs="Lucida Sans Unicode"/>
-          <w:b/>
-        </w:rPr>
-        <w:t>linear_mod = linear_model.LinearRegression()</w:t>
-      </w:r>
-      <w:r>
-        <w:rPr>
-          <w:rFonts w:ascii="Lucida Sans Unicode" w:hAnsi="Lucida Sans Unicode" w:cs="Lucida Sans Unicode"/>
-          <w:b/>
-        </w:rPr>
-        <w:t xml:space="preserve"> </w:t>
-      </w:r>
-      <w:r>
-        <w:rPr>
-          <w:rFonts w:ascii="Lucida Sans Unicode" w:hAnsi="Lucida Sans Unicode" w:cs="Lucida Sans Unicode"/>
-        </w:rPr>
-        <w:t>– create empty model</w:t>
-      </w:r>
-    </w:p>
-    <w:p>
-      <w:pPr>
-        <w:pStyle w:val="ListParagraph"/>
-        <w:numPr>
-          <w:ilvl w:val="0"/>
-          <w:numId w:val="1"/>
-        </w:numPr>
-        <w:rPr>
-          <w:rFonts w:ascii="Lucida Sans Unicode" w:hAnsi="Lucida Sans Unicode" w:cs="Lucida Sans Unicode"/>
-          <w:b/>
-        </w:rPr>
-      </w:pPr>
-      <w:r>
-        <w:rPr>
-          <w:rFonts w:ascii="Lucida Sans Unicode" w:hAnsi="Lucida Sans Unicode" w:cs="Lucida Sans Unicode"/>
-          <w:b/>
-        </w:rPr>
-        <w:t xml:space="preserve">linear_mod.fit(x_train, y_train) – </w:t>
-      </w:r>
-      <w:r>
-        <w:rPr>
-          <w:rFonts w:ascii="Lucida Sans Unicode" w:hAnsi="Lucida Sans Unicode" w:cs="Lucida Sans Unicode"/>
-        </w:rPr>
-        <w:t>fit model to data</w:t>
-      </w:r>
-    </w:p>
-    <w:p>
-      <w:pPr>
-        <w:pStyle w:val="ListParagraph"/>
-        <w:numPr>
-          <w:ilvl w:val="0"/>
-          <w:numId w:val="1"/>
-        </w:numPr>
-        <w:rPr>
-          <w:rFonts w:ascii="Lucida Sans Unicode" w:hAnsi="Lucida Sans Unicode" w:cs="Lucida Sans Unicode"/>
-          <w:b/>
-        </w:rPr>
-      </w:pPr>
-      <w:r>
-        <w:rPr>
-          <w:rFonts w:ascii="Lucida Sans Unicode" w:hAnsi="Lucida Sans Unicode" w:cs="Lucida Sans Unicode"/>
-          <w:b/>
-        </w:rPr>
-        <w:t>preds = linear_mod</w:t>
-      </w:r>
-      <w:r>
-        <w:rPr>
-          <w:rFonts w:ascii="Lucida Sans Unicode" w:hAnsi="Lucida Sans Unicode" w:cs="Lucida Sans Unicode"/>
-          <w:b/>
-        </w:rPr>
-        <w:t>.predict(x_test)</w:t>
-      </w:r>
-      <w:r>
-        <w:rPr>
-          <w:rFonts w:ascii="Lucida Sans Unicode" w:hAnsi="Lucida Sans Unicode" w:cs="Lucida Sans Unicode"/>
-          <w:b/>
-        </w:rPr>
-        <w:t xml:space="preserve"> – </w:t>
-      </w:r>
-      <w:r>
-        <w:rPr>
-          <w:rFonts w:ascii="Lucida Sans Unicode" w:hAnsi="Lucida Sans Unicode" w:cs="Lucida Sans Unicode"/>
-        </w:rPr>
-        <w:t>generate predictions</w:t>
-      </w:r>
-    </w:p>
-    <w:p>
-      <w:pPr>
-        <w:pStyle w:val="ListParagraph"/>
-        <w:numPr>
-          <w:ilvl w:val="0"/>
-          <w:numId w:val="1"/>
-        </w:numPr>
-        <w:rPr>
-          <w:rFonts w:ascii="Lucida Sans Unicode" w:hAnsi="Lucida Sans Unicode" w:cs="Lucida Sans Unicode"/>
-          <w:b/>
-        </w:rPr>
-      </w:pPr>
-      <w:r>
-        <w:rPr>
-          <w:rFonts w:ascii="Lucida Sans Unicode" w:hAnsi="Lucida Sans Unicode" w:cs="Lucida Sans Unicode"/>
-          <w:b/>
-        </w:rPr>
-        <w:t>print(str(r2_score(y_test, preds)) –</w:t>
-      </w:r>
-      <w:r>
-        <w:rPr>
-          <w:rFonts w:ascii="Lucida Sans Unicode" w:hAnsi="Lucida Sans Unicode" w:cs="Lucida Sans Unicode"/>
-        </w:rPr>
-        <w:t xml:space="preserve"> print r2 score</w:t>
-      </w:r>
-    </w:p>
-    <w:p>
-      <w:pPr>
-        <w:pStyle w:val="ListParagraph"/>
-        <w:numPr>
-          <w:ilvl w:val="0"/>
-          <w:numId w:val="1"/>
-        </w:numPr>
-        <w:rPr>
-          <w:rFonts w:ascii="Lucida Sans Unicode" w:hAnsi="Lucida Sans Unicode" w:cs="Lucida Sans Unicode"/>
-        </w:rPr>
-      </w:pPr>
-      <w:r>
-        <w:rPr>
-          <w:rFonts w:ascii="Lucida Sans Unicode" w:hAnsi="Lucida Sans Unicode" w:cs="Lucida Sans Unicode"/>
-          <w:b/>
-        </w:rPr>
-        <w:t xml:space="preserve">features = list(df) </w:t>
-      </w:r>
-      <w:r>
-        <w:rPr>
-          <w:rFonts w:ascii="Lucida Sans Unicode" w:hAnsi="Lucida Sans Unicode" w:cs="Lucida Sans Unicode"/>
-          <w:b/>
-        </w:rPr>
-        <w:t>–</w:t>
-      </w:r>
-      <w:r>
-        <w:rPr>
-          <w:rFonts w:ascii="Lucida Sans Unicode" w:hAnsi="Lucida Sans Unicode" w:cs="Lucida Sans Unicode"/>
-          <w:b/>
-        </w:rPr>
-        <w:t xml:space="preserve"> </w:t>
-      </w:r>
-      <w:r>
-        <w:rPr>
-          <w:rFonts w:ascii="Lucida Sans Unicode" w:hAnsi="Lucida Sans Unicode" w:cs="Lucida Sans Unicode"/>
-        </w:rPr>
-        <w:t>column names</w:t>
-      </w:r>
-    </w:p>
-    <w:p>
-      <w:pPr>
-        <w:pStyle w:val="ListParagraph"/>
-        <w:numPr>
-          <w:ilvl w:val="0"/>
-          <w:numId w:val="1"/>
-        </w:numPr>
-        <w:rPr>
-          <w:rFonts w:ascii="Lucida Sans Unicode" w:hAnsi="Lucida Sans Unicode" w:cs="Lucida Sans Unicode"/>
-          <w:b/>
-        </w:rPr>
-      </w:pPr>
-      <w:r>
-        <w:rPr>
-          <w:rFonts w:ascii="Lucida Sans Unicode" w:hAnsi="Lucida Sans Unicode" w:cs="Lucida Sans Unicode"/>
-          <w:b/>
-        </w:rPr>
-        <w:t>del df[‘State’] –</w:t>
-      </w:r>
-      <w:r>
-        <w:rPr>
-          <w:rFonts w:ascii="Lucida Sans Unicode" w:hAnsi="Lucida Sans Unicode" w:cs="Lucida Sans Unicode"/>
-        </w:rPr>
-        <w:t xml:space="preserve"> remove column</w:t>
-      </w:r>
-    </w:p>
-    <w:p>
-      <w:pPr>
-        <w:pStyle w:val="ListParagraph"/>
-        <w:numPr>
-          <w:ilvl w:val="0"/>
-          <w:numId w:val="1"/>
-        </w:numPr>
-        <w:rPr>
-          <w:rFonts w:ascii="Lucida Sans Unicode" w:hAnsi="Lucida Sans Unicode" w:cs="Lucida Sans Unicode"/>
-          <w:b/>
-        </w:rPr>
-      </w:pPr>
-      <w:r>
-        <w:rPr>
-          <w:rFonts w:ascii="Lucida Sans Unicode" w:hAnsi="Lucida Sans Unicode" w:cs="Lucida Sans Unicode"/>
-          <w:b/>
-        </w:rPr>
-        <w:t>features.remove(‘Bush%’) –</w:t>
-      </w:r>
-      <w:r>
-        <w:rPr>
-          <w:rFonts w:ascii="Lucida Sans Unicode" w:hAnsi="Lucida Sans Unicode" w:cs="Lucida Sans Unicode"/>
-        </w:rPr>
-        <w:t xml:space="preserve"> remove y variable from features</w:t>
-      </w:r>
-    </w:p>
-    <w:p>
-      <w:pPr>
-        <w:pStyle w:val="ListParagraph"/>
-        <w:numPr>
-          <w:ilvl w:val="0"/>
-          <w:numId w:val="1"/>
-        </w:numPr>
-        <w:rPr>
-          <w:rFonts w:ascii="Lucida Sans Unicode" w:hAnsi="Lucida Sans Unicode" w:cs="Lucida Sans Unicode"/>
-          <w:b/>
-        </w:rPr>
-      </w:pPr>
-      <w:r>
-        <w:rPr>
-          <w:rFonts w:ascii="Lucida Sans Unicode" w:hAnsi="Lucida Sans Unicode" w:cs="Lucida Sans Unicode"/>
-          <w:b/>
-        </w:rPr>
-        <w:t>df2 = pd.get_dummies(df, columns = [‘Region’])</w:t>
+        <w:t xml:space="preserve">roc_auc_score(y_test, preds) – </w:t>
+      </w:r>
+      <w:r>
+        <w:rPr>
+          <w:rFonts w:ascii="Lucida Sans Unicode" w:hAnsi="Lucida Sans Unicode" w:cs="Lucida Sans Unicode"/>
+        </w:rPr>
+        <w:t>area under the curve, true positives to false positives, 1 is best obv</w:t>
+      </w:r>
+    </w:p>
+    <w:p>
+      <w:pPr>
+        <w:pStyle w:val="ListParagraph"/>
+        <w:numPr>
+          <w:ilvl w:val="0"/>
+          <w:numId w:val="1"/>
+        </w:numPr>
+        <w:rPr>
+          <w:rFonts w:ascii="Lucida Sans Unicode" w:hAnsi="Lucida Sans Unicode" w:cs="Lucida Sans Unicode"/>
+          <w:b/>
+        </w:rPr>
+      </w:pPr>
+      <w:r>
+        <w:rPr>
+          <w:rFonts w:ascii="Lucida Sans Unicode" w:hAnsi="Lucida Sans Unicode" w:cs="Lucida Sans Unicode"/>
+          <w:b/>
+        </w:rPr>
+        <w:t xml:space="preserve">confusion_matrix(y_test, preds) – </w:t>
+      </w:r>
+      <w:r>
+        <w:rPr>
+          <w:rFonts w:ascii="Lucida Sans Unicode" w:hAnsi="Lucida Sans Unicode" w:cs="Lucida Sans Unicode"/>
+        </w:rPr>
+        <w:t>diagonal down is where all cases should be</w:t>
       </w:r>
       <w:bookmarkStart w:id="0" w:name="_GoBack"/>
       <w:bookmarkEnd w:id="0"/>
+    </w:p>
+    <w:p>
+      <w:pPr>
+        <w:rPr>
+          <w:rFonts w:ascii="Lucida Sans Unicode" w:hAnsi="Lucida Sans Unicode" w:cs="Lucida Sans Unicode"/>
+          <w:b/>
+        </w:rPr>
+      </w:pPr>
+    </w:p>
+    <w:p>
+      <w:pPr>
+        <w:rPr>
+          <w:rFonts w:ascii="Lucida Sans Unicode" w:hAnsi="Lucida Sans Unicode" w:cs="Lucida Sans Unicode"/>
+          <w:b/>
+        </w:rPr>
+      </w:pPr>
+    </w:p>
+    <w:p>
+      <w:pPr>
+        <w:rPr>
+          <w:rFonts w:ascii="Lucida Sans Unicode" w:hAnsi="Lucida Sans Unicode" w:cs="Lucida Sans Unicode"/>
+          <w:b/>
+        </w:rPr>
+      </w:pPr>
+    </w:p>
+    <w:p>
+      <w:pPr>
+        <w:rPr>
+          <w:rFonts w:ascii="Lucida Sans Unicode" w:hAnsi="Lucida Sans Unicode" w:cs="Lucida Sans Unicode"/>
+          <w:b/>
+        </w:rPr>
+      </w:pPr>
+      <w:r>
+        <w:rPr>
+          <w:rFonts w:ascii="Lucida Sans Unicode" w:hAnsi="Lucida Sans Unicode" w:cs="Lucida Sans Unicode"/>
+          <w:b/>
+        </w:rPr>
+        <w:t>Build function to test alpha values</w:t>
+      </w:r>
+    </w:p>
+    <w:p>
+      <w:pPr>
+        <w:rPr>
+          <w:rFonts w:ascii="Lucida Sans Unicode" w:hAnsi="Lucida Sans Unicode" w:cs="Lucida Sans Unicode"/>
+          <w:b/>
+        </w:rPr>
+      </w:pPr>
+      <w:r>
+        <w:rPr>
+          <w:rFonts w:ascii="Lucida Sans Unicode" w:hAnsi="Lucida Sans Unicode" w:cs="Lucida Sans Unicode"/>
+          <w:b/>
+        </w:rPr>
+        <w:t>Build function to import and sort csv</w:t>
+      </w:r>
+    </w:p>
+    <w:p>
+      <w:pPr>
+        <w:rPr>
+          <w:rFonts w:ascii="Lucida Sans Unicode" w:hAnsi="Lucida Sans Unicode" w:cs="Lucida Sans Unicode"/>
+          <w:b/>
+        </w:rPr>
+      </w:pPr>
+    </w:p>
+    <w:p>
+      <w:pPr>
+        <w:rPr>
+          <w:rFonts w:ascii="Lucida Sans Unicode" w:hAnsi="Lucida Sans Unicode" w:cs="Lucida Sans Unicode"/>
+          <w:b/>
+        </w:rPr>
+      </w:pPr>
+      <w:r>
+        <w:rPr>
+          <w:rFonts w:ascii="Lucida Sans Unicode" w:hAnsi="Lucida Sans Unicode" w:cs="Lucida Sans Unicode"/>
+          <w:b/>
+        </w:rPr>
+        <w:t>Assignment 2</w:t>
+      </w:r>
+    </w:p>
+    <w:p>
+      <w:pPr>
+        <w:rPr>
+          <w:rFonts w:ascii="Lucida Sans Unicode" w:hAnsi="Lucida Sans Unicode" w:cs="Lucida Sans Unicode"/>
+          <w:b/>
+        </w:rPr>
+      </w:pPr>
+      <w:r>
+        <w:rPr>
+          <w:rFonts w:ascii="Lucida Sans Unicode" w:hAnsi="Lucida Sans Unicode" w:cs="Lucida Sans Unicode"/>
+          <w:b/>
+        </w:rPr>
+        <w:t>Lasso method</w:t>
+      </w:r>
+      <w:r>
+        <w:rPr>
+          <w:rFonts w:ascii="Lucida Sans Unicode" w:hAnsi="Lucida Sans Unicode" w:cs="Lucida Sans Unicode"/>
+          <w:b/>
+        </w:rPr>
+        <w:t>: test alphas on test data then use on training data model</w:t>
+      </w:r>
     </w:p>
     <w:sectPr>
       <w:pgSz w:w="12240" w:h="15840"/>

</xml_diff>

<commit_message>
Adding Assignment 3 python file and doc
</commit_message>
<xml_diff>
--- a/DSCI 401 Notes.docx
+++ b/DSCI 401 Notes.docx
@@ -1605,7 +1605,6 @@
         </w:numPr>
         <w:rPr>
           <w:rFonts w:ascii="Lucida Sans Unicode" w:hAnsi="Lucida Sans Unicode" w:cs="Lucida Sans Unicode"/>
-          <w:b/>
         </w:rPr>
       </w:pPr>
       <w:r>
@@ -1620,33 +1619,177 @@
           <w:rFonts w:ascii="Lucida Sans Unicode" w:hAnsi="Lucida Sans Unicode" w:cs="Lucida Sans Unicode"/>
         </w:rPr>
         <w:t>diagonal down is where all cases should be</w:t>
+      </w:r>
+    </w:p>
+    <w:p>
+      <w:pPr>
+        <w:pStyle w:val="ListParagraph"/>
+        <w:numPr>
+          <w:ilvl w:val="0"/>
+          <w:numId w:val="1"/>
+        </w:numPr>
+        <w:rPr>
+          <w:rFonts w:ascii="Lucida Sans Unicode" w:hAnsi="Lucida Sans Unicode" w:cs="Lucida Sans Unicode"/>
+        </w:rPr>
+      </w:pPr>
+      <w:r>
+        <w:rPr>
+          <w:rFonts w:ascii="Lucida Sans Unicode" w:hAnsi="Lucida Sans Unicode" w:cs="Lucida Sans Unicode"/>
+          <w:b/>
+        </w:rPr>
+        <w:t>le = preprocessing</w:t>
+      </w:r>
+      <w:r>
+        <w:rPr>
+          <w:rFonts w:ascii="Lucida Sans Unicode" w:hAnsi="Lucida Sans Unicode" w:cs="Lucida Sans Unicode"/>
+          <w:b/>
+        </w:rPr>
+        <w:t>.</w:t>
+      </w:r>
+      <w:r>
+        <w:rPr>
+          <w:rFonts w:ascii="Lucida Sans Unicode" w:hAnsi="Lucida Sans Unicode" w:cs="Lucida Sans Unicode"/>
+          <w:b/>
+        </w:rPr>
+        <w:t>LabelEnconder()</w:t>
+      </w:r>
+    </w:p>
+    <w:p>
+      <w:pPr>
+        <w:pStyle w:val="ListParagraph"/>
+        <w:numPr>
+          <w:ilvl w:val="0"/>
+          <w:numId w:val="1"/>
+        </w:numPr>
+        <w:rPr>
+          <w:rFonts w:ascii="Lucida Sans Unicode" w:hAnsi="Lucida Sans Unicode" w:cs="Lucida Sans Unicode"/>
+        </w:rPr>
+      </w:pPr>
+      <w:r>
+        <w:rPr>
+          <w:rFonts w:ascii="Lucida Sans Unicode" w:hAnsi="Lucida Sans Unicode" w:cs="Lucida Sans Unicode"/>
+          <w:b/>
+        </w:rPr>
+        <w:t xml:space="preserve">data_y = le.fit_transform(data_y) – </w:t>
+      </w:r>
+      <w:r>
+        <w:rPr>
+          <w:rFonts w:ascii="Lucida Sans Unicode" w:hAnsi="Lucida Sans Unicode" w:cs="Lucida Sans Unicode"/>
+        </w:rPr>
+        <w:t xml:space="preserve">changes </w:t>
+      </w:r>
+      <w:r>
+        <w:rPr>
+          <w:rFonts w:ascii="Lucida Sans Unicode" w:hAnsi="Lucida Sans Unicode" w:cs="Lucida Sans Unicode"/>
+        </w:rPr>
+        <w:t>categorical values to numeric</w:t>
+      </w:r>
+    </w:p>
+    <w:p>
+      <w:pPr>
+        <w:pStyle w:val="ListParagraph"/>
+        <w:numPr>
+          <w:ilvl w:val="0"/>
+          <w:numId w:val="1"/>
+        </w:numPr>
+        <w:rPr>
+          <w:rFonts w:ascii="Lucida Sans Unicode" w:hAnsi="Lucida Sans Unicode" w:cs="Lucida Sans Unicode"/>
+        </w:rPr>
+      </w:pPr>
+      <w:r>
+        <w:rPr>
+          <w:rFonts w:ascii="Lucida Sans Unicode" w:hAnsi="Lucida Sans Unicode" w:cs="Lucida Sans Unicode"/>
+          <w:b/>
+        </w:rPr>
+        <w:t>gnb_mod = naïve_bayes</w:t>
+      </w:r>
+      <w:r>
+        <w:rPr>
+          <w:rFonts w:ascii="Lucida Sans Unicode" w:hAnsi="Lucida Sans Unicode" w:cs="Lucida Sans Unicode"/>
+          <w:b/>
+        </w:rPr>
+        <w:t>.</w:t>
+      </w:r>
+      <w:r>
+        <w:rPr>
+          <w:rFonts w:ascii="Lucida Sans Unicode" w:hAnsi="Lucida Sans Unicode" w:cs="Lucida Sans Unicode"/>
+          <w:b/>
+        </w:rPr>
+        <w:t>GaussianNB()</w:t>
+      </w:r>
+    </w:p>
+    <w:p>
+      <w:pPr>
+        <w:pStyle w:val="ListParagraph"/>
+        <w:numPr>
+          <w:ilvl w:val="0"/>
+          <w:numId w:val="1"/>
+        </w:numPr>
+        <w:rPr>
+          <w:rFonts w:ascii="Lucida Sans Unicode" w:hAnsi="Lucida Sans Unicode" w:cs="Lucida Sans Unicode"/>
+        </w:rPr>
+      </w:pPr>
+      <w:r>
+        <w:rPr>
+          <w:rFonts w:ascii="Lucida Sans Unicode" w:hAnsi="Lucida Sans Unicode" w:cs="Lucida Sans Unicode"/>
+          <w:b/>
+        </w:rPr>
+        <w:t>y_test_labels = le.inverse_transform(y_test)</w:t>
+      </w:r>
+    </w:p>
+    <w:p>
+      <w:pPr>
+        <w:pStyle w:val="ListParagraph"/>
+        <w:numPr>
+          <w:ilvl w:val="0"/>
+          <w:numId w:val="1"/>
+        </w:numPr>
+        <w:rPr>
+          <w:rFonts w:ascii="Lucida Sans Unicode" w:hAnsi="Lucida Sans Unicode" w:cs="Lucida Sans Unicode"/>
+        </w:rPr>
+      </w:pPr>
+      <w:r>
+        <w:rPr>
+          <w:rFonts w:ascii="Lucida Sans Unicode" w:hAnsi="Lucida Sans Unicode" w:cs="Lucida Sans Unicode"/>
+          <w:b/>
+        </w:rPr>
+        <w:t>dtree = tree.DecisionTreeClassifier(criterion=’gini’</w:t>
+      </w:r>
+      <w:r>
+        <w:rPr>
+          <w:rFonts w:ascii="Lucida Sans Unicode" w:hAnsi="Lucida Sans Unicode" w:cs="Lucida Sans Unicode"/>
+          <w:b/>
+        </w:rPr>
+        <w:t>/’entropy’</w:t>
       </w:r>
       <w:bookmarkStart w:id="0" w:name="_GoBack"/>
       <w:bookmarkEnd w:id="0"/>
-    </w:p>
-    <w:p>
-      <w:pPr>
-        <w:rPr>
-          <w:rFonts w:ascii="Lucida Sans Unicode" w:hAnsi="Lucida Sans Unicode" w:cs="Lucida Sans Unicode"/>
-          <w:b/>
-        </w:rPr>
-      </w:pPr>
-    </w:p>
-    <w:p>
-      <w:pPr>
-        <w:rPr>
-          <w:rFonts w:ascii="Lucida Sans Unicode" w:hAnsi="Lucida Sans Unicode" w:cs="Lucida Sans Unicode"/>
-          <w:b/>
-        </w:rPr>
-      </w:pPr>
-    </w:p>
-    <w:p>
-      <w:pPr>
-        <w:rPr>
-          <w:rFonts w:ascii="Lucida Sans Unicode" w:hAnsi="Lucida Sans Unicode" w:cs="Lucida Sans Unicode"/>
-          <w:b/>
-        </w:rPr>
-      </w:pPr>
+      <w:r>
+        <w:rPr>
+          <w:rFonts w:ascii="Lucida Sans Unicode" w:hAnsi="Lucida Sans Unicode" w:cs="Lucida Sans Unicode"/>
+          <w:b/>
+        </w:rPr>
+        <w:t>)</w:t>
+      </w:r>
+    </w:p>
+    <w:p>
+      <w:pPr>
+        <w:pStyle w:val="ListParagraph"/>
+        <w:numPr>
+          <w:ilvl w:val="0"/>
+          <w:numId w:val="1"/>
+        </w:numPr>
+        <w:rPr>
+          <w:rFonts w:ascii="Lucida Sans Unicode" w:hAnsi="Lucida Sans Unicode" w:cs="Lucida Sans Unicode"/>
+        </w:rPr>
+      </w:pPr>
+      <w:r>
+        <w:rPr>
+          <w:rFonts w:ascii="Lucida Sans Unicode" w:hAnsi="Lucida Sans Unicode" w:cs="Lucida Sans Unicode"/>
+          <w:b/>
+        </w:rPr>
+        <w:t>dtree.fit(x_train, y_train)</w:t>
+      </w:r>
     </w:p>
     <w:p>
       <w:pPr>
@@ -1693,35 +1836,6 @@
           <w:b/>
         </w:rPr>
       </w:pPr>
-      <w:r>
-        <w:rPr>
-          <w:rFonts w:ascii="Lucida Sans Unicode" w:hAnsi="Lucida Sans Unicode" w:cs="Lucida Sans Unicode"/>
-          <w:b/>
-        </w:rPr>
-        <w:t>Assignment 2</w:t>
-      </w:r>
-    </w:p>
-    <w:p>
-      <w:pPr>
-        <w:rPr>
-          <w:rFonts w:ascii="Lucida Sans Unicode" w:hAnsi="Lucida Sans Unicode" w:cs="Lucida Sans Unicode"/>
-          <w:b/>
-        </w:rPr>
-      </w:pPr>
-      <w:r>
-        <w:rPr>
-          <w:rFonts w:ascii="Lucida Sans Unicode" w:hAnsi="Lucida Sans Unicode" w:cs="Lucida Sans Unicode"/>
-          <w:b/>
-        </w:rPr>
-        <w:t>Lasso method</w:t>
-      </w:r>
-      <w:r>
-        <w:rPr>
-          <w:rFonts w:ascii="Lucida Sans Unicode" w:hAnsi="Lucida Sans Unicode" w:cs="Lucida Sans Unicode"/>
-          <w:b/>
-        </w:rPr>
-        <w:t>: test alphas on test data then use on training data model</w:t>
-      </w:r>
     </w:p>
     <w:sectPr>
       <w:pgSz w:w="12240" w:h="15840"/>

</xml_diff>